<commit_message>
Report 1 small update
</commit_message>
<xml_diff>
--- a/Docs/Tester/Report 1.docx
+++ b/Docs/Tester/Report 1.docx
@@ -817,6 +817,23 @@
           <w:szCs w:val="24"/>
         </w:rPr>
       </w:pPr>
+    </w:p>
+    <w:p>
+      <w:pPr>
+        <w:rPr>
+          <w:rFonts w:ascii="Times New Roman" w:hAnsi="Times New Roman" w:cs="Times New Roman"/>
+          <w:sz w:val="24"/>
+          <w:szCs w:val="24"/>
+        </w:rPr>
+      </w:pPr>
+      <w:r>
+        <w:rPr>
+          <w:rFonts w:ascii="Times New Roman" w:hAnsi="Times New Roman" w:cs="Times New Roman"/>
+          <w:sz w:val="24"/>
+          <w:szCs w:val="24"/>
+        </w:rPr>
+        <w:t>Η δυσλειτουργία αυτή αν και κυρίως άκακη και σπάνια με ένα ποσοστό εμφάνισης μικρότερο του 1%, είναι αξιοσημείωτη καθώς μπορεί να μπερδέψει τον μελλοντικό χρήστη και να οδηγήσει σε περεταίρω προβλήματα.</w:t>
+      </w:r>
     </w:p>
     <w:p>
       <w:pPr>

</xml_diff>